<commit_message>
Add upper$ / lower$ functions
</commit_message>
<xml_diff>
--- a/documents/Basic Summary.docx
+++ b/documents/Basic Summary.docx
@@ -256,8 +256,13 @@
       </w:r>
     </w:p>
     <w:p>
-      <w:r>
-        <w:t>Rnd()</w:t>
+      <w:proofErr w:type="spellStart"/>
+      <w:r>
+        <w:t>Rnd</w:t>
+      </w:r>
+      <w:proofErr w:type="spellEnd"/>
+      <w:r>
+        <w:t>()</w:t>
       </w:r>
       <w:r>
         <w:tab/>
@@ -283,8 +288,13 @@
       </w:r>
     </w:p>
     <w:p>
-      <w:r>
-        <w:t>Sgn(a)</w:t>
+      <w:proofErr w:type="spellStart"/>
+      <w:r>
+        <w:t>Sgn</w:t>
+      </w:r>
+      <w:proofErr w:type="spellEnd"/>
+      <w:r>
+        <w:t>(a)</w:t>
       </w:r>
       <w:r>
         <w:tab/>
@@ -338,7 +348,15 @@
     </w:p>
     <w:p>
       <w:r>
-        <w:t>Val(a$) or Val(a$,base)</w:t>
+        <w:t>Val(a$) or Val(</w:t>
+      </w:r>
+      <w:proofErr w:type="spellStart"/>
+      <w:r>
+        <w:t>a$,base</w:t>
+      </w:r>
+      <w:proofErr w:type="spellEnd"/>
+      <w:r>
+        <w:t>)</w:t>
       </w:r>
       <w:r>
         <w:tab/>
@@ -359,7 +377,15 @@
     </w:p>
     <w:p>
       <w:r>
-        <w:t>Str$(n) or Str$(n,base)</w:t>
+        <w:t>Str$(n) or Str$(</w:t>
+      </w:r>
+      <w:proofErr w:type="spellStart"/>
+      <w:r>
+        <w:t>n,base</w:t>
+      </w:r>
+      <w:proofErr w:type="spellEnd"/>
+      <w:r>
+        <w:t>)</w:t>
       </w:r>
       <w:r>
         <w:tab/>
@@ -379,8 +405,13 @@
       </w:r>
     </w:p>
     <w:p>
-      <w:r>
-        <w:t>Chr$(n)</w:t>
+      <w:proofErr w:type="spellStart"/>
+      <w:r>
+        <w:t>Chr</w:t>
+      </w:r>
+      <w:proofErr w:type="spellEnd"/>
+      <w:r>
+        <w:t>$(n)</w:t>
       </w:r>
       <w:r>
         <w:tab/>
@@ -406,8 +437,13 @@
       </w:r>
     </w:p>
     <w:p>
-      <w:r>
-        <w:t>Asc(a$)</w:t>
+      <w:proofErr w:type="spellStart"/>
+      <w:r>
+        <w:t>Asc</w:t>
+      </w:r>
+      <w:proofErr w:type="spellEnd"/>
+      <w:r>
+        <w:t>(a$)</w:t>
       </w:r>
       <w:r>
         <w:tab/>
@@ -433,30 +469,43 @@
       </w:r>
     </w:p>
     <w:p>
-      <w:r>
-        <w:t>Spc(n)</w:t>
-      </w:r>
-      <w:r>
-        <w:tab/>
-      </w:r>
-      <w:r>
-        <w:tab/>
-      </w:r>
-      <w:r>
-        <w:tab/>
-      </w:r>
-      <w:r>
-        <w:tab/>
-      </w:r>
-      <w:r>
-        <w:tab/>
-      </w:r>
-      <w:r>
-        <w:tab/>
-      </w:r>
-      <w:r>
-        <w:tab/>
-        <w:t>Returns n size string of spaces</w:t>
+      <w:proofErr w:type="spellStart"/>
+      <w:r>
+        <w:t>Spc</w:t>
+      </w:r>
+      <w:proofErr w:type="spellEnd"/>
+      <w:r>
+        <w:t>(n)</w:t>
+      </w:r>
+      <w:r>
+        <w:tab/>
+      </w:r>
+      <w:r>
+        <w:tab/>
+      </w:r>
+      <w:r>
+        <w:tab/>
+      </w:r>
+      <w:r>
+        <w:tab/>
+      </w:r>
+      <w:r>
+        <w:tab/>
+      </w:r>
+      <w:r>
+        <w:tab/>
+      </w:r>
+      <w:r>
+        <w:tab/>
+        <w:t xml:space="preserve">Returns </w:t>
+      </w:r>
+      <w:proofErr w:type="spellStart"/>
+      <w:r>
+        <w:t>n</w:t>
+      </w:r>
+      <w:proofErr w:type="spellEnd"/>
+      <w:r>
+        <w:t xml:space="preserve"> size string of spaces</w:t>
       </w:r>
     </w:p>
     <w:p>
@@ -468,7 +517,14 @@
       </w:r>
       <w:r>
         <w:tab/>
-        <w:t>Deek(a)</w:t>
+      </w:r>
+      <w:proofErr w:type="spellStart"/>
+      <w:r>
+        <w:t>Deek</w:t>
+      </w:r>
+      <w:proofErr w:type="spellEnd"/>
+      <w:r>
+        <w:t>(a)</w:t>
       </w:r>
       <w:r>
         <w:tab/>
@@ -485,9 +541,39 @@
       </w:r>
       <w:r>
         <w:tab/>
-        <w:t>Byte,Word,Long memory reading.</w:t>
-      </w:r>
-    </w:p>
+      </w:r>
+      <w:proofErr w:type="spellStart"/>
+      <w:r>
+        <w:t>Byte,Word,Long</w:t>
+      </w:r>
+      <w:proofErr w:type="spellEnd"/>
+      <w:r>
+        <w:t xml:space="preserve"> memory reading.</w:t>
+      </w:r>
+    </w:p>
+    <w:p>
+      <w:r>
+        <w:t>Upper$(a$)</w:t>
+      </w:r>
+      <w:r>
+        <w:tab/>
+        <w:t>Lower$(a$)</w:t>
+      </w:r>
+      <w:r>
+        <w:tab/>
+      </w:r>
+      <w:r>
+        <w:tab/>
+      </w:r>
+      <w:r>
+        <w:tab/>
+      </w:r>
+      <w:r>
+        <w:tab/>
+        <w:t>Case conversion.</w:t>
+      </w:r>
+    </w:p>
+    <w:p/>
     <w:p>
       <w:pPr>
         <w:rPr>
@@ -596,130 +682,151 @@
       <w:r>
         <w:t>se (e.g. assert count=22)</w:t>
       </w:r>
+    </w:p>
+    <w:p>
+      <w:r>
+        <w:t xml:space="preserve">End </w:t>
+      </w:r>
+      <w:r>
+        <w:tab/>
+      </w:r>
+      <w:r>
+        <w:tab/>
+      </w:r>
+      <w:r>
+        <w:tab/>
+      </w:r>
+      <w:r>
+        <w:tab/>
+      </w:r>
+      <w:r>
+        <w:tab/>
+        <w:t>Ends program. Also exits emulator. If you want to see</w:t>
+      </w:r>
+    </w:p>
+    <w:p>
+      <w:r>
+        <w:tab/>
+      </w:r>
+      <w:r>
+        <w:tab/>
+      </w:r>
+      <w:r>
+        <w:tab/>
+      </w:r>
+      <w:r>
+        <w:tab/>
+      </w:r>
+      <w:r>
+        <w:tab/>
+        <w:t>results use STOP.</w:t>
+      </w:r>
+      <w:r>
+        <w:tab/>
+      </w:r>
+      <w:r>
+        <w:tab/>
+      </w:r>
+    </w:p>
+    <w:p>
+      <w:r>
+        <w:t xml:space="preserve">Run </w:t>
+      </w:r>
+      <w:r>
+        <w:tab/>
+      </w:r>
+      <w:r>
+        <w:tab/>
+      </w:r>
+      <w:r>
+        <w:tab/>
+      </w:r>
+      <w:r>
+        <w:tab/>
+      </w:r>
+      <w:r>
+        <w:tab/>
+      </w:r>
+      <w:proofErr w:type="spellStart"/>
+      <w:r>
+        <w:t>Run</w:t>
+      </w:r>
+      <w:proofErr w:type="spellEnd"/>
+      <w:r>
+        <w:t xml:space="preserve"> the program / Clear variables &amp; stacks etc.</w:t>
+      </w:r>
+    </w:p>
+    <w:p>
+      <w:r>
+        <w:t xml:space="preserve">Stop </w:t>
+      </w:r>
+      <w:r>
+        <w:tab/>
+      </w:r>
+      <w:r>
+        <w:tab/>
+      </w:r>
+      <w:r>
+        <w:tab/>
+      </w:r>
+      <w:r>
+        <w:tab/>
+      </w:r>
+      <w:r>
+        <w:tab/>
+      </w:r>
+      <w:proofErr w:type="spellStart"/>
+      <w:r>
+        <w:t>Stop</w:t>
+      </w:r>
+      <w:proofErr w:type="spellEnd"/>
+      <w:r>
+        <w:t xml:space="preserve"> the program, also allows viewing of results in emulator.</w:t>
+      </w:r>
+    </w:p>
+    <w:p>
+      <w:r>
+        <w:t>Clear</w:t>
+      </w:r>
+      <w:r>
+        <w:tab/>
+      </w:r>
+      <w:r>
+        <w:tab/>
+      </w:r>
+      <w:r>
+        <w:tab/>
+      </w:r>
+      <w:r>
+        <w:tab/>
+      </w:r>
+      <w:r>
+        <w:tab/>
+      </w:r>
+      <w:proofErr w:type="spellStart"/>
+      <w:r>
+        <w:t>Clear</w:t>
+      </w:r>
+      <w:proofErr w:type="spellEnd"/>
+      <w:r>
+        <w:t xml:space="preserve"> variables and stacks.</w:t>
+      </w:r>
+    </w:p>
+    <w:p>
+      <w:r>
+        <w:t>Dim &lt;name&gt;(size),&lt;name&gt;(size)</w:t>
+      </w:r>
+      <w:r>
+        <w:tab/>
+      </w:r>
+      <w:r>
+        <w:tab/>
+        <w:t>Dimension arrays, only one dimension at present.</w:t>
+      </w:r>
+    </w:p>
+    <w:p>
       <w:bookmarkStart w:id="0" w:name="_GoBack"/>
       <w:bookmarkEnd w:id="0"/>
-    </w:p>
-    <w:p>
-      <w:r>
-        <w:t xml:space="preserve">End </w:t>
-      </w:r>
-      <w:r>
-        <w:tab/>
-      </w:r>
-      <w:r>
-        <w:tab/>
-      </w:r>
-      <w:r>
-        <w:tab/>
-      </w:r>
-      <w:r>
-        <w:tab/>
-      </w:r>
-      <w:r>
-        <w:tab/>
-        <w:t>Ends program. Also exits emulator. If you want to see</w:t>
-      </w:r>
-    </w:p>
-    <w:p>
-      <w:r>
-        <w:tab/>
-      </w:r>
-      <w:r>
-        <w:tab/>
-      </w:r>
-      <w:r>
-        <w:tab/>
-      </w:r>
-      <w:r>
-        <w:tab/>
-      </w:r>
-      <w:r>
-        <w:tab/>
-        <w:t>results use STOP.</w:t>
-      </w:r>
-      <w:r>
-        <w:tab/>
-      </w:r>
-      <w:r>
-        <w:tab/>
-      </w:r>
-    </w:p>
-    <w:p>
-      <w:r>
-        <w:t xml:space="preserve">Run </w:t>
-      </w:r>
-      <w:r>
-        <w:tab/>
-      </w:r>
-      <w:r>
-        <w:tab/>
-      </w:r>
-      <w:r>
-        <w:tab/>
-      </w:r>
-      <w:r>
-        <w:tab/>
-      </w:r>
-      <w:r>
-        <w:tab/>
-        <w:t>Run the program / Clear variables &amp; stacks etc.</w:t>
-      </w:r>
-    </w:p>
-    <w:p>
-      <w:r>
-        <w:t xml:space="preserve">Stop </w:t>
-      </w:r>
-      <w:r>
-        <w:tab/>
-      </w:r>
-      <w:r>
-        <w:tab/>
-      </w:r>
-      <w:r>
-        <w:tab/>
-      </w:r>
-      <w:r>
-        <w:tab/>
-      </w:r>
-      <w:r>
-        <w:tab/>
-        <w:t>Stop the program, also allows viewing of results in emulator.</w:t>
-      </w:r>
-    </w:p>
-    <w:p>
-      <w:r>
-        <w:t>Clear</w:t>
-      </w:r>
-      <w:r>
-        <w:tab/>
-      </w:r>
-      <w:r>
-        <w:tab/>
-      </w:r>
-      <w:r>
-        <w:tab/>
-      </w:r>
-      <w:r>
-        <w:tab/>
-      </w:r>
-      <w:r>
-        <w:tab/>
-        <w:t>Clear variables and stacks.</w:t>
-      </w:r>
-    </w:p>
-    <w:p>
-      <w:r>
-        <w:t>Dim &lt;name&gt;(size),&lt;name&gt;(size)</w:t>
-      </w:r>
-      <w:r>
-        <w:tab/>
-      </w:r>
-      <w:r>
-        <w:tab/>
-        <w:t>Dimension arrays, only one dimension at present.</w:t>
-      </w:r>
-    </w:p>
-    <w:p>
       <w:r>
         <w:t xml:space="preserve">Collect </w:t>
       </w:r>
@@ -737,13 +844,18 @@
       </w:r>
       <w:r>
         <w:tab/>
-        <w:t>Force garbage collection.</w:t>
-      </w:r>
-    </w:p>
-    <w:p>
+        <w:t>Force garbage collection</w:t>
+      </w:r>
+      <w:r>
+        <w:t xml:space="preserve"> (will happen automatically later)</w:t>
+      </w:r>
+    </w:p>
+    <w:p>
+      <w:proofErr w:type="spellStart"/>
       <w:r>
         <w:t>Cls</w:t>
       </w:r>
+      <w:proofErr w:type="spellEnd"/>
       <w:r>
         <w:tab/>
       </w:r>
@@ -777,8 +889,13 @@
       </w:r>
     </w:p>
     <w:p>
-      <w:r>
-        <w:t>Goto &lt;Line&gt;</w:t>
+      <w:proofErr w:type="spellStart"/>
+      <w:r>
+        <w:t>Goto</w:t>
+      </w:r>
+      <w:proofErr w:type="spellEnd"/>
+      <w:r>
+        <w:t xml:space="preserve"> &lt;Line&gt;</w:t>
       </w:r>
       <w:r>
         <w:tab/>
@@ -795,8 +912,13 @@
       </w:r>
     </w:p>
     <w:p>
-      <w:r>
-        <w:t xml:space="preserve">Gosub &lt;Line&gt;/Return </w:t>
+      <w:proofErr w:type="spellStart"/>
+      <w:r>
+        <w:t>Gosub</w:t>
+      </w:r>
+      <w:proofErr w:type="spellEnd"/>
+      <w:r>
+        <w:t xml:space="preserve"> &lt;Line&gt;/Return </w:t>
       </w:r>
       <w:r>
         <w:tab/>
@@ -811,7 +933,15 @@
     </w:p>
     <w:p>
       <w:r>
-        <w:t>On &lt;expr&gt; Goto l1,l2,l3,l4</w:t>
+        <w:t xml:space="preserve">On &lt;expr&gt; </w:t>
+      </w:r>
+      <w:proofErr w:type="spellStart"/>
+      <w:r>
+        <w:t>Goto</w:t>
+      </w:r>
+      <w:proofErr w:type="spellEnd"/>
+      <w:r>
+        <w:t xml:space="preserve"> l1,l2,l3,l4</w:t>
       </w:r>
       <w:r>
         <w:tab/>
@@ -823,7 +953,39 @@
     </w:p>
     <w:p>
       <w:r>
-        <w:t xml:space="preserve">Poke a,b/Doke a,b/Loke a,b </w:t>
+        <w:t xml:space="preserve">Poke </w:t>
+      </w:r>
+      <w:proofErr w:type="spellStart"/>
+      <w:r>
+        <w:t>a,b</w:t>
+      </w:r>
+      <w:proofErr w:type="spellEnd"/>
+      <w:r>
+        <w:t>/</w:t>
+      </w:r>
+      <w:proofErr w:type="spellStart"/>
+      <w:r>
+        <w:t>Doke</w:t>
+      </w:r>
+      <w:proofErr w:type="spellEnd"/>
+      <w:r>
+        <w:t xml:space="preserve"> </w:t>
+      </w:r>
+      <w:proofErr w:type="spellStart"/>
+      <w:r>
+        <w:t>a,b</w:t>
+      </w:r>
+      <w:proofErr w:type="spellEnd"/>
+      <w:r>
+        <w:t xml:space="preserve">/Loke </w:t>
+      </w:r>
+      <w:proofErr w:type="spellStart"/>
+      <w:r>
+        <w:t>a,b</w:t>
+      </w:r>
+      <w:proofErr w:type="spellEnd"/>
+      <w:r>
+        <w:t xml:space="preserve"> </w:t>
       </w:r>
       <w:r>
         <w:tab/>
@@ -939,7 +1101,15 @@
     </w:p>
     <w:p>
       <w:r>
-        <w:t>For &lt;var&gt; = &lt;from&gt; to &lt;to&gt; [step &lt;s&gt;]</w:t>
+        <w:t>For &lt;var&gt; = &lt;from&gt; to &lt;</w:t>
+      </w:r>
+      <w:proofErr w:type="spellStart"/>
+      <w:r>
+        <w:t>to</w:t>
+      </w:r>
+      <w:proofErr w:type="spellEnd"/>
+      <w:r>
+        <w:t>&gt; [step &lt;s&gt;]</w:t>
       </w:r>
       <w:r>
         <w:tab/>
@@ -976,7 +1146,15 @@
     </w:p>
     <w:p>
       <w:r>
-        <w:t>The interpreter is not interactive yet. To run it, edit the basic.bas file in the build directory and run build.bat</w:t>
+        <w:t xml:space="preserve">The interpreter is not interactive yet. To run it, edit the </w:t>
+      </w:r>
+      <w:proofErr w:type="spellStart"/>
+      <w:r>
+        <w:t>basic.bas</w:t>
+      </w:r>
+      <w:proofErr w:type="spellEnd"/>
+      <w:r>
+        <w:t xml:space="preserve"> file in the build directory and run build.bat</w:t>
       </w:r>
     </w:p>
     <w:p>

</xml_diff>

<commit_message>
Couple of tweaks. CPC6128 font.
Nicer looking font.
</commit_message>
<xml_diff>
--- a/documents/Basic Summary.docx
+++ b/documents/Basic Summary.docx
@@ -113,25 +113,7 @@
           <w:sz w:val="24"/>
           <w:szCs w:val="24"/>
         </w:rPr>
-        <w:t xml:space="preserve">To create a single value, refer to it on the </w:t>
-      </w:r>
-      <w:proofErr w:type="gramStart"/>
-      <w:r>
-        <w:rPr>
-          <w:rFonts w:ascii="Arial" w:hAnsi="Arial"/>
-          <w:sz w:val="24"/>
-          <w:szCs w:val="24"/>
-        </w:rPr>
-        <w:t>left hand</w:t>
-      </w:r>
-      <w:proofErr w:type="gramEnd"/>
-      <w:r>
-        <w:rPr>
-          <w:rFonts w:ascii="Arial" w:hAnsi="Arial"/>
-          <w:sz w:val="24"/>
-          <w:szCs w:val="24"/>
-        </w:rPr>
-        <w:t xml:space="preserve"> side of assignment (or FOR). It is </w:t>
+        <w:t xml:space="preserve">To create a single value, refer to it on the left hand side of assignment (or FOR). It is </w:t>
       </w:r>
       <w:r>
         <w:rPr>
@@ -609,25 +591,7 @@
                 <w:sz w:val="24"/>
                 <w:szCs w:val="24"/>
               </w:rPr>
-              <w:t>Comparison (integer or string</w:t>
-            </w:r>
-            <w:proofErr w:type="gramStart"/>
-            <w:r>
-              <w:rPr>
-                <w:rFonts w:ascii="Arial" w:hAnsi="Arial"/>
-                <w:sz w:val="24"/>
-                <w:szCs w:val="24"/>
-              </w:rPr>
-              <w:t>),  Return</w:t>
-            </w:r>
-            <w:proofErr w:type="gramEnd"/>
-            <w:r>
-              <w:rPr>
-                <w:rFonts w:ascii="Arial" w:hAnsi="Arial"/>
-                <w:sz w:val="24"/>
-                <w:szCs w:val="24"/>
-              </w:rPr>
-              <w:t xml:space="preserve"> -1 or 0</w:t>
+              <w:t>Comparison (integer or string),  Return -1 or 0</w:t>
             </w:r>
           </w:p>
         </w:tc>
@@ -1121,23 +1085,13 @@
                 <w:szCs w:val="24"/>
               </w:rPr>
             </w:pPr>
-            <w:proofErr w:type="spellStart"/>
-            <w:r>
-              <w:rPr>
-                <w:rFonts w:ascii="Arial" w:hAnsi="Arial"/>
-                <w:sz w:val="24"/>
-                <w:szCs w:val="24"/>
-              </w:rPr>
-              <w:t>asc</w:t>
-            </w:r>
-            <w:proofErr w:type="spellEnd"/>
-            <w:r>
-              <w:rPr>
-                <w:rFonts w:ascii="Arial" w:hAnsi="Arial"/>
-                <w:sz w:val="24"/>
-                <w:szCs w:val="24"/>
-              </w:rPr>
-              <w:t>(a$)</w:t>
+            <w:r>
+              <w:rPr>
+                <w:rFonts w:ascii="Arial" w:hAnsi="Arial"/>
+                <w:sz w:val="24"/>
+                <w:szCs w:val="24"/>
+              </w:rPr>
+              <w:t>asc(a$)</w:t>
             </w:r>
           </w:p>
         </w:tc>
@@ -1194,23 +1148,13 @@
                 <w:szCs w:val="24"/>
               </w:rPr>
             </w:pPr>
-            <w:proofErr w:type="spellStart"/>
-            <w:r>
-              <w:rPr>
-                <w:rFonts w:ascii="Arial" w:hAnsi="Arial"/>
-                <w:sz w:val="24"/>
-                <w:szCs w:val="24"/>
-              </w:rPr>
-              <w:t>chr</w:t>
-            </w:r>
-            <w:proofErr w:type="spellEnd"/>
-            <w:r>
-              <w:rPr>
-                <w:rFonts w:ascii="Arial" w:hAnsi="Arial"/>
-                <w:sz w:val="24"/>
-                <w:szCs w:val="24"/>
-              </w:rPr>
-              <w:t>$(n)</w:t>
+            <w:r>
+              <w:rPr>
+                <w:rFonts w:ascii="Arial" w:hAnsi="Arial"/>
+                <w:sz w:val="24"/>
+                <w:szCs w:val="24"/>
+              </w:rPr>
+              <w:t>chr$(n)</w:t>
             </w:r>
           </w:p>
         </w:tc>
@@ -1240,25 +1184,7 @@
                 <w:sz w:val="24"/>
                 <w:szCs w:val="24"/>
               </w:rPr>
-              <w:t xml:space="preserve">ASCII code to </w:t>
-            </w:r>
-            <w:proofErr w:type="gramStart"/>
-            <w:r>
-              <w:rPr>
-                <w:rFonts w:ascii="Arial" w:hAnsi="Arial"/>
-                <w:sz w:val="24"/>
-                <w:szCs w:val="24"/>
-              </w:rPr>
-              <w:t>1 character</w:t>
-            </w:r>
-            <w:proofErr w:type="gramEnd"/>
-            <w:r>
-              <w:rPr>
-                <w:rFonts w:ascii="Arial" w:hAnsi="Arial"/>
-                <w:sz w:val="24"/>
-                <w:szCs w:val="24"/>
-              </w:rPr>
-              <w:t xml:space="preserve"> string</w:t>
+              <w:t>ASCII code to 1 character string</w:t>
             </w:r>
           </w:p>
         </w:tc>
@@ -1285,33 +1211,13 @@
                 <w:szCs w:val="24"/>
               </w:rPr>
             </w:pPr>
-            <w:proofErr w:type="spellStart"/>
-            <w:proofErr w:type="gramStart"/>
-            <w:r>
-              <w:rPr>
-                <w:rFonts w:ascii="Arial" w:hAnsi="Arial"/>
-                <w:sz w:val="24"/>
-                <w:szCs w:val="24"/>
-              </w:rPr>
-              <w:t>inkey</w:t>
-            </w:r>
-            <w:proofErr w:type="spellEnd"/>
-            <w:r>
-              <w:rPr>
-                <w:rFonts w:ascii="Arial" w:hAnsi="Arial"/>
-                <w:sz w:val="24"/>
-                <w:szCs w:val="24"/>
-              </w:rPr>
-              <w:t>(</w:t>
-            </w:r>
-            <w:proofErr w:type="gramEnd"/>
-            <w:r>
-              <w:rPr>
-                <w:rFonts w:ascii="Arial" w:hAnsi="Arial"/>
-                <w:sz w:val="24"/>
-                <w:szCs w:val="24"/>
-              </w:rPr>
-              <w:t>)</w:t>
+            <w:r>
+              <w:rPr>
+                <w:rFonts w:ascii="Arial" w:hAnsi="Arial"/>
+                <w:sz w:val="24"/>
+                <w:szCs w:val="24"/>
+              </w:rPr>
+              <w:t>inkey()</w:t>
             </w:r>
           </w:p>
         </w:tc>
@@ -1368,41 +1274,13 @@
                 <w:szCs w:val="24"/>
               </w:rPr>
             </w:pPr>
-            <w:proofErr w:type="spellStart"/>
-            <w:r>
-              <w:rPr>
-                <w:rFonts w:ascii="Arial" w:hAnsi="Arial"/>
-                <w:sz w:val="24"/>
-                <w:szCs w:val="24"/>
-              </w:rPr>
-              <w:t>instr</w:t>
-            </w:r>
-            <w:proofErr w:type="spellEnd"/>
-            <w:r>
-              <w:rPr>
-                <w:rFonts w:ascii="Arial" w:hAnsi="Arial"/>
-                <w:sz w:val="24"/>
-                <w:szCs w:val="24"/>
-              </w:rPr>
-              <w:t>(s1</w:t>
-            </w:r>
-            <w:proofErr w:type="gramStart"/>
-            <w:r>
-              <w:rPr>
-                <w:rFonts w:ascii="Arial" w:hAnsi="Arial"/>
-                <w:sz w:val="24"/>
-                <w:szCs w:val="24"/>
-              </w:rPr>
-              <w:t>$,s</w:t>
-            </w:r>
-            <w:proofErr w:type="gramEnd"/>
-            <w:r>
-              <w:rPr>
-                <w:rFonts w:ascii="Arial" w:hAnsi="Arial"/>
-                <w:sz w:val="24"/>
-                <w:szCs w:val="24"/>
-              </w:rPr>
-              <w:t>2$)</w:t>
+            <w:r>
+              <w:rPr>
+                <w:rFonts w:ascii="Arial" w:hAnsi="Arial"/>
+                <w:sz w:val="24"/>
+                <w:szCs w:val="24"/>
+              </w:rPr>
+              <w:t>instr(s1$,s2$)</w:t>
             </w:r>
           </w:p>
         </w:tc>
@@ -1432,25 +1310,7 @@
                 <w:sz w:val="24"/>
                 <w:szCs w:val="24"/>
               </w:rPr>
-              <w:t>Find position of s2$ in s1</w:t>
-            </w:r>
-            <w:proofErr w:type="gramStart"/>
-            <w:r>
-              <w:rPr>
-                <w:rFonts w:ascii="Arial" w:hAnsi="Arial"/>
-                <w:sz w:val="24"/>
-                <w:szCs w:val="24"/>
-              </w:rPr>
-              <w:t>$ ;</w:t>
-            </w:r>
-            <w:proofErr w:type="gramEnd"/>
-            <w:r>
-              <w:rPr>
-                <w:rFonts w:ascii="Arial" w:hAnsi="Arial"/>
-                <w:sz w:val="24"/>
-                <w:szCs w:val="24"/>
-              </w:rPr>
-              <w:t xml:space="preserve"> returns 0 if not found.</w:t>
+              <w:t>Find position of s2$ in s1$ ; returns 0 if not found.</w:t>
             </w:r>
           </w:p>
         </w:tc>
@@ -1483,89 +1343,7 @@
                 <w:sz w:val="24"/>
                 <w:szCs w:val="24"/>
               </w:rPr>
-              <w:t>left$(</w:t>
-            </w:r>
-            <w:proofErr w:type="spellStart"/>
-            <w:r>
-              <w:rPr>
-                <w:rFonts w:ascii="Arial" w:hAnsi="Arial"/>
-                <w:sz w:val="24"/>
-                <w:szCs w:val="24"/>
-              </w:rPr>
-              <w:t>a</w:t>
-            </w:r>
-            <w:proofErr w:type="gramStart"/>
-            <w:r>
-              <w:rPr>
-                <w:rFonts w:ascii="Arial" w:hAnsi="Arial"/>
-                <w:sz w:val="24"/>
-                <w:szCs w:val="24"/>
-              </w:rPr>
-              <w:t>$,n</w:t>
-            </w:r>
-            <w:proofErr w:type="spellEnd"/>
-            <w:proofErr w:type="gramEnd"/>
-            <w:r>
-              <w:rPr>
-                <w:rFonts w:ascii="Arial" w:hAnsi="Arial"/>
-                <w:sz w:val="24"/>
-                <w:szCs w:val="24"/>
-              </w:rPr>
-              <w:t>) right$(</w:t>
-            </w:r>
-            <w:proofErr w:type="spellStart"/>
-            <w:r>
-              <w:rPr>
-                <w:rFonts w:ascii="Arial" w:hAnsi="Arial"/>
-                <w:sz w:val="24"/>
-                <w:szCs w:val="24"/>
-              </w:rPr>
-              <w:t>a$,n</w:t>
-            </w:r>
-            <w:proofErr w:type="spellEnd"/>
-            <w:r>
-              <w:rPr>
-                <w:rFonts w:ascii="Arial" w:hAnsi="Arial"/>
-                <w:sz w:val="24"/>
-                <w:szCs w:val="24"/>
-              </w:rPr>
-              <w:t>) mid$(</w:t>
-            </w:r>
-            <w:proofErr w:type="spellStart"/>
-            <w:r>
-              <w:rPr>
-                <w:rFonts w:ascii="Arial" w:hAnsi="Arial"/>
-                <w:sz w:val="24"/>
-                <w:szCs w:val="24"/>
-              </w:rPr>
-              <w:t>a$,n</w:t>
-            </w:r>
-            <w:proofErr w:type="spellEnd"/>
-            <w:r>
-              <w:rPr>
-                <w:rFonts w:ascii="Arial" w:hAnsi="Arial"/>
-                <w:sz w:val="24"/>
-                <w:szCs w:val="24"/>
-              </w:rPr>
-              <w:t>) mid$(a$,</w:t>
-            </w:r>
-            <w:proofErr w:type="spellStart"/>
-            <w:r>
-              <w:rPr>
-                <w:rFonts w:ascii="Arial" w:hAnsi="Arial"/>
-                <w:sz w:val="24"/>
-                <w:szCs w:val="24"/>
-              </w:rPr>
-              <w:t>n,m</w:t>
-            </w:r>
-            <w:proofErr w:type="spellEnd"/>
-            <w:r>
-              <w:rPr>
-                <w:rFonts w:ascii="Arial" w:hAnsi="Arial"/>
-                <w:sz w:val="24"/>
-                <w:szCs w:val="24"/>
-              </w:rPr>
-              <w:t>)</w:t>
+              <w:t>left$(a$,n) right$(a$,n) mid$(a$,n) mid$(a$,n,m)</w:t>
             </w:r>
           </w:p>
         </w:tc>
@@ -1628,25 +1406,7 @@
                 <w:sz w:val="24"/>
                 <w:szCs w:val="24"/>
               </w:rPr>
-              <w:t xml:space="preserve">peek(a) </w:t>
-            </w:r>
-            <w:proofErr w:type="spellStart"/>
-            <w:r>
-              <w:rPr>
-                <w:rFonts w:ascii="Arial" w:hAnsi="Arial"/>
-                <w:sz w:val="24"/>
-                <w:szCs w:val="24"/>
-              </w:rPr>
-              <w:t>deek</w:t>
-            </w:r>
-            <w:proofErr w:type="spellEnd"/>
-            <w:r>
-              <w:rPr>
-                <w:rFonts w:ascii="Arial" w:hAnsi="Arial"/>
-                <w:sz w:val="24"/>
-                <w:szCs w:val="24"/>
-              </w:rPr>
-              <w:t>(a) leek(a)</w:t>
+              <w:t>peek(a) deek(a) leek(a)</w:t>
             </w:r>
           </w:p>
         </w:tc>
@@ -1670,33 +1430,13 @@
                 <w:szCs w:val="24"/>
               </w:rPr>
             </w:pPr>
-            <w:proofErr w:type="spellStart"/>
-            <w:proofErr w:type="gramStart"/>
-            <w:r>
-              <w:rPr>
-                <w:rFonts w:ascii="Arial" w:hAnsi="Arial"/>
-                <w:sz w:val="24"/>
-                <w:szCs w:val="24"/>
-              </w:rPr>
-              <w:t>Byte,Word</w:t>
-            </w:r>
-            <w:proofErr w:type="gramEnd"/>
-            <w:r>
-              <w:rPr>
-                <w:rFonts w:ascii="Arial" w:hAnsi="Arial"/>
-                <w:sz w:val="24"/>
-                <w:szCs w:val="24"/>
-              </w:rPr>
-              <w:t>,Long</w:t>
-            </w:r>
-            <w:proofErr w:type="spellEnd"/>
-            <w:r>
-              <w:rPr>
-                <w:rFonts w:ascii="Arial" w:hAnsi="Arial"/>
-                <w:sz w:val="24"/>
-                <w:szCs w:val="24"/>
-              </w:rPr>
-              <w:t xml:space="preserve"> memory reading.</w:t>
+            <w:r>
+              <w:rPr>
+                <w:rFonts w:ascii="Arial" w:hAnsi="Arial"/>
+                <w:sz w:val="24"/>
+                <w:szCs w:val="24"/>
+              </w:rPr>
+              <w:t>Byte,Word,Long memory reading.</w:t>
             </w:r>
           </w:p>
         </w:tc>
@@ -1723,33 +1463,13 @@
                 <w:szCs w:val="24"/>
               </w:rPr>
             </w:pPr>
-            <w:proofErr w:type="spellStart"/>
-            <w:proofErr w:type="gramStart"/>
-            <w:r>
-              <w:rPr>
-                <w:rFonts w:ascii="Arial" w:hAnsi="Arial"/>
-                <w:sz w:val="24"/>
-                <w:szCs w:val="24"/>
-              </w:rPr>
-              <w:t>rnd</w:t>
-            </w:r>
-            <w:proofErr w:type="spellEnd"/>
-            <w:r>
-              <w:rPr>
-                <w:rFonts w:ascii="Arial" w:hAnsi="Arial"/>
-                <w:sz w:val="24"/>
-                <w:szCs w:val="24"/>
-              </w:rPr>
-              <w:t>(</w:t>
-            </w:r>
-            <w:proofErr w:type="gramEnd"/>
-            <w:r>
-              <w:rPr>
-                <w:rFonts w:ascii="Arial" w:hAnsi="Arial"/>
-                <w:sz w:val="24"/>
-                <w:szCs w:val="24"/>
-              </w:rPr>
-              <w:t>)</w:t>
+            <w:r>
+              <w:rPr>
+                <w:rFonts w:ascii="Arial" w:hAnsi="Arial"/>
+                <w:sz w:val="24"/>
+                <w:szCs w:val="24"/>
+              </w:rPr>
+              <w:t>rnd()</w:t>
             </w:r>
           </w:p>
         </w:tc>
@@ -1806,23 +1526,13 @@
                 <w:szCs w:val="24"/>
               </w:rPr>
             </w:pPr>
-            <w:proofErr w:type="spellStart"/>
-            <w:r>
-              <w:rPr>
-                <w:rFonts w:ascii="Arial" w:hAnsi="Arial"/>
-                <w:sz w:val="24"/>
-                <w:szCs w:val="24"/>
-              </w:rPr>
-              <w:t>sgn</w:t>
-            </w:r>
-            <w:proofErr w:type="spellEnd"/>
-            <w:r>
-              <w:rPr>
-                <w:rFonts w:ascii="Arial" w:hAnsi="Arial"/>
-                <w:sz w:val="24"/>
-                <w:szCs w:val="24"/>
-              </w:rPr>
-              <w:t>(a)</w:t>
+            <w:r>
+              <w:rPr>
+                <w:rFonts w:ascii="Arial" w:hAnsi="Arial"/>
+                <w:sz w:val="24"/>
+                <w:szCs w:val="24"/>
+              </w:rPr>
+              <w:t>sgn(a)</w:t>
             </w:r>
           </w:p>
         </w:tc>
@@ -1879,23 +1589,13 @@
                 <w:szCs w:val="24"/>
               </w:rPr>
             </w:pPr>
-            <w:proofErr w:type="spellStart"/>
-            <w:r>
-              <w:rPr>
-                <w:rFonts w:ascii="Arial" w:hAnsi="Arial"/>
-                <w:sz w:val="24"/>
-                <w:szCs w:val="24"/>
-              </w:rPr>
-              <w:t>spc</w:t>
-            </w:r>
-            <w:proofErr w:type="spellEnd"/>
-            <w:r>
-              <w:rPr>
-                <w:rFonts w:ascii="Arial" w:hAnsi="Arial"/>
-                <w:sz w:val="24"/>
-                <w:szCs w:val="24"/>
-              </w:rPr>
-              <w:t>(n)</w:t>
+            <w:r>
+              <w:rPr>
+                <w:rFonts w:ascii="Arial" w:hAnsi="Arial"/>
+                <w:sz w:val="24"/>
+                <w:szCs w:val="24"/>
+              </w:rPr>
+              <w:t>spc(n)</w:t>
             </w:r>
           </w:p>
         </w:tc>
@@ -1925,25 +1625,7 @@
                 <w:sz w:val="24"/>
                 <w:szCs w:val="24"/>
               </w:rPr>
-              <w:t xml:space="preserve">Returns </w:t>
-            </w:r>
-            <w:proofErr w:type="spellStart"/>
-            <w:r>
-              <w:rPr>
-                <w:rFonts w:ascii="Arial" w:hAnsi="Arial"/>
-                <w:sz w:val="24"/>
-                <w:szCs w:val="24"/>
-              </w:rPr>
-              <w:t>n</w:t>
-            </w:r>
-            <w:proofErr w:type="spellEnd"/>
-            <w:r>
-              <w:rPr>
-                <w:rFonts w:ascii="Arial" w:hAnsi="Arial"/>
-                <w:sz w:val="24"/>
-                <w:szCs w:val="24"/>
-              </w:rPr>
-              <w:t xml:space="preserve"> size string of spaces</w:t>
+              <w:t>Returns n size string of spaces</w:t>
             </w:r>
           </w:p>
         </w:tc>
@@ -1976,27 +1658,7 @@
                 <w:sz w:val="24"/>
                 <w:szCs w:val="24"/>
               </w:rPr>
-              <w:t>str$(n) or str$(</w:t>
-            </w:r>
-            <w:proofErr w:type="spellStart"/>
-            <w:proofErr w:type="gramStart"/>
-            <w:r>
-              <w:rPr>
-                <w:rFonts w:ascii="Arial" w:hAnsi="Arial"/>
-                <w:sz w:val="24"/>
-                <w:szCs w:val="24"/>
-              </w:rPr>
-              <w:t>n,base</w:t>
-            </w:r>
-            <w:proofErr w:type="spellEnd"/>
-            <w:proofErr w:type="gramEnd"/>
-            <w:r>
-              <w:rPr>
-                <w:rFonts w:ascii="Arial" w:hAnsi="Arial"/>
-                <w:sz w:val="24"/>
-                <w:szCs w:val="24"/>
-              </w:rPr>
-              <w:t>)</w:t>
+              <w:t>str$(n) or str$(n,base)</w:t>
             </w:r>
           </w:p>
         </w:tc>
@@ -2147,25 +1809,7 @@
           <w:sz w:val="24"/>
           <w:szCs w:val="24"/>
         </w:rPr>
-        <w:t xml:space="preserve">Commands can be separated by </w:t>
-      </w:r>
-      <w:proofErr w:type="gramStart"/>
-      <w:r>
-        <w:rPr>
-          <w:rFonts w:ascii="Arial" w:hAnsi="Arial"/>
-          <w:sz w:val="24"/>
-          <w:szCs w:val="24"/>
-        </w:rPr>
-        <w:t>colons, and</w:t>
-      </w:r>
-      <w:proofErr w:type="gramEnd"/>
-      <w:r>
-        <w:rPr>
-          <w:rFonts w:ascii="Arial" w:hAnsi="Arial"/>
-          <w:sz w:val="24"/>
-          <w:szCs w:val="24"/>
-        </w:rPr>
-        <w:t xml:space="preserve"> have line numbers. Every line has a number, but they aren’t necessary (except for GOSUB/RETURN, because PROC isn’t yet implemented).</w:t>
+        <w:t>Commands can be separated by colons, and have line numbers. Every line has a number, but they aren’t necessary (except for GOSUB/RETURN, because PROC isn’t yet implemented).</w:t>
       </w:r>
     </w:p>
     <w:tbl>
@@ -2393,7 +2037,6 @@
                 <w:szCs w:val="24"/>
               </w:rPr>
             </w:pPr>
-            <w:proofErr w:type="spellStart"/>
             <w:r>
               <w:rPr>
                 <w:rFonts w:ascii="Arial" w:hAnsi="Arial"/>
@@ -2402,7 +2045,6 @@
               </w:rPr>
               <w:t>cls</w:t>
             </w:r>
-            <w:proofErr w:type="spellEnd"/>
           </w:p>
         </w:tc>
         <w:tc>
@@ -2527,25 +2169,7 @@
                 <w:sz w:val="24"/>
                 <w:szCs w:val="24"/>
               </w:rPr>
-              <w:t>dim &lt;name&gt;(size</w:t>
-            </w:r>
-            <w:proofErr w:type="gramStart"/>
-            <w:r>
-              <w:rPr>
-                <w:rFonts w:ascii="Arial" w:hAnsi="Arial"/>
-                <w:sz w:val="24"/>
-                <w:szCs w:val="24"/>
-              </w:rPr>
-              <w:t>),&lt;</w:t>
-            </w:r>
-            <w:proofErr w:type="gramEnd"/>
-            <w:r>
-              <w:rPr>
-                <w:rFonts w:ascii="Arial" w:hAnsi="Arial"/>
-                <w:sz w:val="24"/>
-                <w:szCs w:val="24"/>
-              </w:rPr>
-              <w:t>name&gt;(size)</w:t>
+              <w:t>dim &lt;name&gt;(size),&lt;name&gt;(size)</w:t>
             </w:r>
           </w:p>
         </w:tc>
@@ -2671,25 +2295,7 @@
                 <w:sz w:val="24"/>
                 <w:szCs w:val="24"/>
               </w:rPr>
-              <w:t>for &lt;var&gt; = &lt;from&gt; to &lt;</w:t>
-            </w:r>
-            <w:proofErr w:type="spellStart"/>
-            <w:r>
-              <w:rPr>
-                <w:rFonts w:ascii="Arial" w:hAnsi="Arial"/>
-                <w:sz w:val="24"/>
-                <w:szCs w:val="24"/>
-              </w:rPr>
-              <w:t>to</w:t>
-            </w:r>
-            <w:proofErr w:type="spellEnd"/>
-            <w:r>
-              <w:rPr>
-                <w:rFonts w:ascii="Arial" w:hAnsi="Arial"/>
-                <w:sz w:val="24"/>
-                <w:szCs w:val="24"/>
-              </w:rPr>
-              <w:t>&gt; [step &lt;s&gt;] …. next [&lt;var&gt;]</w:t>
+              <w:t>for &lt;var&gt; = &lt;from&gt; to &lt;to&gt; [step &lt;s&gt;] …. next [&lt;var&gt;]</w:t>
             </w:r>
           </w:p>
         </w:tc>
@@ -2719,25 +2325,7 @@
                 <w:sz w:val="24"/>
                 <w:szCs w:val="24"/>
               </w:rPr>
-              <w:t xml:space="preserve">Standard </w:t>
-            </w:r>
-            <w:proofErr w:type="gramStart"/>
-            <w:r>
-              <w:rPr>
-                <w:rFonts w:ascii="Arial" w:hAnsi="Arial"/>
-                <w:sz w:val="24"/>
-                <w:szCs w:val="24"/>
-              </w:rPr>
-              <w:t>For</w:t>
-            </w:r>
-            <w:proofErr w:type="gramEnd"/>
-            <w:r>
-              <w:rPr>
-                <w:rFonts w:ascii="Arial" w:hAnsi="Arial"/>
-                <w:sz w:val="24"/>
-                <w:szCs w:val="24"/>
-              </w:rPr>
-              <w:t xml:space="preserve"> Loop</w:t>
+              <w:t>Standard For Loop</w:t>
             </w:r>
           </w:p>
         </w:tc>
@@ -2764,23 +2352,13 @@
                 <w:szCs w:val="24"/>
               </w:rPr>
             </w:pPr>
-            <w:proofErr w:type="spellStart"/>
-            <w:r>
-              <w:rPr>
-                <w:rFonts w:ascii="Arial" w:hAnsi="Arial"/>
-                <w:sz w:val="24"/>
-                <w:szCs w:val="24"/>
-              </w:rPr>
-              <w:t>gosub</w:t>
-            </w:r>
-            <w:proofErr w:type="spellEnd"/>
-            <w:r>
-              <w:rPr>
-                <w:rFonts w:ascii="Arial" w:hAnsi="Arial"/>
-                <w:sz w:val="24"/>
-                <w:szCs w:val="24"/>
-              </w:rPr>
-              <w:t xml:space="preserve"> &lt;line&gt;/return</w:t>
+            <w:r>
+              <w:rPr>
+                <w:rFonts w:ascii="Arial" w:hAnsi="Arial"/>
+                <w:sz w:val="24"/>
+                <w:szCs w:val="24"/>
+              </w:rPr>
+              <w:t>gosub &lt;line&gt;/return</w:t>
             </w:r>
           </w:p>
         </w:tc>
@@ -2837,23 +2415,13 @@
                 <w:szCs w:val="24"/>
               </w:rPr>
             </w:pPr>
-            <w:proofErr w:type="spellStart"/>
-            <w:r>
-              <w:rPr>
-                <w:rFonts w:ascii="Arial" w:hAnsi="Arial"/>
-                <w:sz w:val="24"/>
-                <w:szCs w:val="24"/>
-              </w:rPr>
-              <w:t>goto</w:t>
-            </w:r>
-            <w:proofErr w:type="spellEnd"/>
-            <w:r>
-              <w:rPr>
-                <w:rFonts w:ascii="Arial" w:hAnsi="Arial"/>
-                <w:sz w:val="24"/>
-                <w:szCs w:val="24"/>
-              </w:rPr>
-              <w:t xml:space="preserve"> &lt;line&gt;</w:t>
+            <w:r>
+              <w:rPr>
+                <w:rFonts w:ascii="Arial" w:hAnsi="Arial"/>
+                <w:sz w:val="24"/>
+                <w:szCs w:val="24"/>
+              </w:rPr>
+              <w:t>goto &lt;line&gt;</w:t>
             </w:r>
           </w:p>
         </w:tc>
@@ -3085,23 +2653,13 @@
                 <w:szCs w:val="24"/>
               </w:rPr>
             </w:pPr>
-            <w:proofErr w:type="gramStart"/>
-            <w:r>
-              <w:rPr>
-                <w:rFonts w:ascii="Arial" w:hAnsi="Arial"/>
-                <w:sz w:val="24"/>
-                <w:szCs w:val="24"/>
-              </w:rPr>
-              <w:t>One line</w:t>
-            </w:r>
-            <w:proofErr w:type="gramEnd"/>
-            <w:r>
-              <w:rPr>
-                <w:rFonts w:ascii="Arial" w:hAnsi="Arial"/>
-                <w:sz w:val="24"/>
-                <w:szCs w:val="24"/>
-              </w:rPr>
-              <w:t xml:space="preserve"> test (no ELSE)</w:t>
+            <w:r>
+              <w:rPr>
+                <w:rFonts w:ascii="Arial" w:hAnsi="Arial"/>
+                <w:sz w:val="24"/>
+                <w:szCs w:val="24"/>
+              </w:rPr>
+              <w:t>One line test (no ELSE)</w:t>
             </w:r>
           </w:p>
         </w:tc>
@@ -3142,25 +2700,7 @@
                 <w:sz w:val="24"/>
                 <w:szCs w:val="24"/>
               </w:rPr>
-              <w:t>ink &lt;</w:t>
-            </w:r>
-            <w:proofErr w:type="spellStart"/>
-            <w:r>
-              <w:rPr>
-                <w:rFonts w:ascii="Arial" w:hAnsi="Arial"/>
-                <w:sz w:val="24"/>
-                <w:szCs w:val="24"/>
-              </w:rPr>
-              <w:t>addr</w:t>
-            </w:r>
-            <w:proofErr w:type="spellEnd"/>
-            <w:r>
-              <w:rPr>
-                <w:rFonts w:ascii="Arial" w:hAnsi="Arial"/>
-                <w:sz w:val="24"/>
-                <w:szCs w:val="24"/>
-              </w:rPr>
-              <w:t>&gt;</w:t>
+              <w:t>ink &lt;addr&gt;</w:t>
             </w:r>
           </w:p>
         </w:tc>
@@ -3190,43 +2730,7 @@
                 <w:sz w:val="24"/>
                 <w:szCs w:val="24"/>
               </w:rPr>
-              <w:t>Call routine at &lt;</w:t>
-            </w:r>
-            <w:proofErr w:type="spellStart"/>
-            <w:r>
-              <w:rPr>
-                <w:rFonts w:ascii="Arial" w:hAnsi="Arial"/>
-                <w:sz w:val="24"/>
-                <w:szCs w:val="24"/>
-              </w:rPr>
-              <w:t>addr</w:t>
-            </w:r>
-            <w:proofErr w:type="spellEnd"/>
-            <w:r>
-              <w:rPr>
-                <w:rFonts w:ascii="Arial" w:hAnsi="Arial"/>
-                <w:sz w:val="24"/>
-                <w:szCs w:val="24"/>
-              </w:rPr>
-              <w:t xml:space="preserve">&gt;. The fast variables </w:t>
-            </w:r>
-            <w:proofErr w:type="gramStart"/>
-            <w:r>
-              <w:rPr>
-                <w:rFonts w:ascii="Arial" w:hAnsi="Arial"/>
-                <w:sz w:val="24"/>
-                <w:szCs w:val="24"/>
-              </w:rPr>
-              <w:t>A,X</w:t>
-            </w:r>
-            <w:proofErr w:type="gramEnd"/>
-            <w:r>
-              <w:rPr>
-                <w:rFonts w:ascii="Arial" w:hAnsi="Arial"/>
-                <w:sz w:val="24"/>
-                <w:szCs w:val="24"/>
-              </w:rPr>
-              <w:t xml:space="preserve"> and Y are loaded into the processor registers before calling and saved on exit.</w:t>
+              <w:t>Call routine at &lt;addr&gt;. The fast variables A,X and Y are loaded into the processor registers before calling and saved on exit.</w:t>
             </w:r>
           </w:p>
         </w:tc>
@@ -3259,43 +2763,7 @@
                 <w:sz w:val="24"/>
                 <w:szCs w:val="24"/>
               </w:rPr>
-              <w:t>list [&lt;from</w:t>
-            </w:r>
-            <w:proofErr w:type="gramStart"/>
-            <w:r>
-              <w:rPr>
-                <w:rFonts w:ascii="Arial" w:hAnsi="Arial"/>
-                <w:sz w:val="24"/>
-                <w:szCs w:val="24"/>
-              </w:rPr>
-              <w:t>&gt;][</w:t>
-            </w:r>
-            <w:proofErr w:type="gramEnd"/>
-            <w:r>
-              <w:rPr>
-                <w:rFonts w:ascii="Arial" w:hAnsi="Arial"/>
-                <w:sz w:val="24"/>
-                <w:szCs w:val="24"/>
-              </w:rPr>
-              <w:t>,&lt;</w:t>
-            </w:r>
-            <w:proofErr w:type="spellStart"/>
-            <w:r>
-              <w:rPr>
-                <w:rFonts w:ascii="Arial" w:hAnsi="Arial"/>
-                <w:sz w:val="24"/>
-                <w:szCs w:val="24"/>
-              </w:rPr>
-              <w:t>to</w:t>
-            </w:r>
-            <w:proofErr w:type="spellEnd"/>
-            <w:r>
-              <w:rPr>
-                <w:rFonts w:ascii="Arial" w:hAnsi="Arial"/>
-                <w:sz w:val="24"/>
-                <w:szCs w:val="24"/>
-              </w:rPr>
-              <w:t>&gt;]</w:t>
+              <w:t>list [&lt;from&gt;][,&lt;to&gt;]</w:t>
             </w:r>
           </w:p>
         </w:tc>
@@ -3358,43 +2826,7 @@
                 <w:sz w:val="24"/>
                 <w:szCs w:val="24"/>
               </w:rPr>
-              <w:t xml:space="preserve">on &lt;expr&gt; </w:t>
-            </w:r>
-            <w:proofErr w:type="spellStart"/>
-            <w:r>
-              <w:rPr>
-                <w:rFonts w:ascii="Arial" w:hAnsi="Arial"/>
-                <w:sz w:val="24"/>
-                <w:szCs w:val="24"/>
-              </w:rPr>
-              <w:t>goto</w:t>
-            </w:r>
-            <w:proofErr w:type="spellEnd"/>
-            <w:r>
-              <w:rPr>
-                <w:rFonts w:ascii="Arial" w:hAnsi="Arial"/>
-                <w:sz w:val="24"/>
-                <w:szCs w:val="24"/>
-              </w:rPr>
-              <w:t xml:space="preserve"> l</w:t>
-            </w:r>
-            <w:proofErr w:type="gramStart"/>
-            <w:r>
-              <w:rPr>
-                <w:rFonts w:ascii="Arial" w:hAnsi="Arial"/>
-                <w:sz w:val="24"/>
-                <w:szCs w:val="24"/>
-              </w:rPr>
-              <w:t>1,l</w:t>
-            </w:r>
-            <w:proofErr w:type="gramEnd"/>
-            <w:r>
-              <w:rPr>
-                <w:rFonts w:ascii="Arial" w:hAnsi="Arial"/>
-                <w:sz w:val="24"/>
-                <w:szCs w:val="24"/>
-              </w:rPr>
-              <w:t>2,l3,l4</w:t>
+              <w:t>on &lt;expr&gt; goto l1,l2,l3,l4</w:t>
             </w:r>
           </w:p>
         </w:tc>
@@ -3457,92 +2889,8 @@
                 <w:sz w:val="24"/>
                 <w:szCs w:val="24"/>
               </w:rPr>
-              <w:t xml:space="preserve">poke </w:t>
-            </w:r>
-            <w:proofErr w:type="spellStart"/>
-            <w:proofErr w:type="gramStart"/>
-            <w:r>
-              <w:rPr>
-                <w:rFonts w:ascii="Arial" w:hAnsi="Arial"/>
-                <w:sz w:val="24"/>
-                <w:szCs w:val="24"/>
-              </w:rPr>
-              <w:t>a,b</w:t>
-            </w:r>
-            <w:proofErr w:type="spellEnd"/>
-            <w:proofErr w:type="gramEnd"/>
-            <w:r>
-              <w:rPr>
-                <w:rFonts w:ascii="Arial" w:hAnsi="Arial"/>
-                <w:sz w:val="24"/>
-                <w:szCs w:val="24"/>
-              </w:rPr>
-              <w:t xml:space="preserve"> </w:t>
-            </w:r>
-            <w:proofErr w:type="spellStart"/>
-            <w:r>
-              <w:rPr>
-                <w:rFonts w:ascii="Arial" w:hAnsi="Arial"/>
-                <w:sz w:val="24"/>
-                <w:szCs w:val="24"/>
-              </w:rPr>
-              <w:t>doke</w:t>
-            </w:r>
-            <w:proofErr w:type="spellEnd"/>
-            <w:r>
-              <w:rPr>
-                <w:rFonts w:ascii="Arial" w:hAnsi="Arial"/>
-                <w:sz w:val="24"/>
-                <w:szCs w:val="24"/>
-              </w:rPr>
-              <w:t xml:space="preserve"> </w:t>
-            </w:r>
-            <w:proofErr w:type="spellStart"/>
-            <w:r>
-              <w:rPr>
-                <w:rFonts w:ascii="Arial" w:hAnsi="Arial"/>
-                <w:sz w:val="24"/>
-                <w:szCs w:val="24"/>
-              </w:rPr>
-              <w:t>a,b</w:t>
-            </w:r>
-            <w:proofErr w:type="spellEnd"/>
-            <w:r>
-              <w:rPr>
-                <w:rFonts w:ascii="Arial" w:hAnsi="Arial"/>
-                <w:sz w:val="24"/>
-                <w:szCs w:val="24"/>
-              </w:rPr>
-              <w:t xml:space="preserve"> </w:t>
-            </w:r>
-            <w:proofErr w:type="spellStart"/>
-            <w:r>
-              <w:rPr>
-                <w:rFonts w:ascii="Arial" w:hAnsi="Arial"/>
-                <w:sz w:val="24"/>
-                <w:szCs w:val="24"/>
-              </w:rPr>
-              <w:t>loke</w:t>
-            </w:r>
-            <w:proofErr w:type="spellEnd"/>
-            <w:r>
-              <w:rPr>
-                <w:rFonts w:ascii="Arial" w:hAnsi="Arial"/>
-                <w:sz w:val="24"/>
-                <w:szCs w:val="24"/>
-              </w:rPr>
-              <w:t xml:space="preserve"> </w:t>
-            </w:r>
-            <w:proofErr w:type="spellStart"/>
-            <w:r>
-              <w:rPr>
-                <w:rFonts w:ascii="Arial" w:hAnsi="Arial"/>
-                <w:sz w:val="24"/>
-                <w:szCs w:val="24"/>
-              </w:rPr>
-              <w:t>a,b</w:t>
-            </w:r>
-            <w:proofErr w:type="spellEnd"/>
+              <w:t>poke a,b doke a,b loke a,b</w:t>
+            </w:r>
           </w:p>
         </w:tc>
         <w:tc>
@@ -3604,18 +2952,8 @@
                 <w:sz w:val="24"/>
                 <w:szCs w:val="24"/>
               </w:rPr>
-              <w:t>print &lt;expression&gt;</w:t>
-            </w:r>
-            <w:proofErr w:type="gramStart"/>
-            <w:r>
-              <w:rPr>
-                <w:rFonts w:ascii="Arial" w:hAnsi="Arial"/>
-                <w:sz w:val="24"/>
-                <w:szCs w:val="24"/>
-              </w:rPr>
-              <w:t>’;,</w:t>
-            </w:r>
-            <w:proofErr w:type="gramEnd"/>
+              <w:t>print &lt;expression&gt;’;,</w:t>
+            </w:r>
           </w:p>
         </w:tc>
         <w:tc>
@@ -3644,25 +2982,7 @@
                 <w:sz w:val="24"/>
                 <w:szCs w:val="24"/>
               </w:rPr>
-              <w:t xml:space="preserve">Print things. </w:t>
-            </w:r>
-            <w:proofErr w:type="gramStart"/>
-            <w:r>
-              <w:rPr>
-                <w:rFonts w:ascii="Arial" w:hAnsi="Arial"/>
-                <w:sz w:val="24"/>
-                <w:szCs w:val="24"/>
-              </w:rPr>
-              <w:t>‘ is</w:t>
-            </w:r>
-            <w:proofErr w:type="gramEnd"/>
-            <w:r>
-              <w:rPr>
-                <w:rFonts w:ascii="Arial" w:hAnsi="Arial"/>
-                <w:sz w:val="24"/>
-                <w:szCs w:val="24"/>
-              </w:rPr>
-              <w:t xml:space="preserve"> a new line and , does a tab</w:t>
+              <w:t>Print things. ‘ is a new line and , does a tab</w:t>
             </w:r>
           </w:p>
         </w:tc>
@@ -3719,23 +3039,13 @@
                 <w:szCs w:val="24"/>
               </w:rPr>
             </w:pPr>
-            <w:proofErr w:type="gramStart"/>
-            <w:r>
-              <w:rPr>
-                <w:rFonts w:ascii="Arial" w:hAnsi="Arial"/>
-                <w:sz w:val="24"/>
-                <w:szCs w:val="24"/>
-              </w:rPr>
-              <w:t>Comment :</w:t>
-            </w:r>
-            <w:proofErr w:type="gramEnd"/>
-            <w:r>
-              <w:rPr>
-                <w:rFonts w:ascii="Arial" w:hAnsi="Arial"/>
-                <w:sz w:val="24"/>
-                <w:szCs w:val="24"/>
-              </w:rPr>
-              <w:t xml:space="preserve"> </w:t>
+            <w:r>
+              <w:rPr>
+                <w:rFonts w:ascii="Arial" w:hAnsi="Arial"/>
+                <w:sz w:val="24"/>
+                <w:szCs w:val="24"/>
+              </w:rPr>
+              <w:t xml:space="preserve">Comment : </w:t>
             </w:r>
             <w:r>
               <w:rPr>
@@ -3786,25 +3096,7 @@
                 <w:sz w:val="24"/>
                 <w:szCs w:val="24"/>
               </w:rPr>
-              <w:t xml:space="preserve">repeat: </w:t>
-            </w:r>
-            <w:proofErr w:type="gramStart"/>
-            <w:r>
-              <w:rPr>
-                <w:rFonts w:ascii="Arial" w:hAnsi="Arial"/>
-                <w:sz w:val="24"/>
-                <w:szCs w:val="24"/>
-              </w:rPr>
-              <w:t>…..</w:t>
-            </w:r>
-            <w:proofErr w:type="gramEnd"/>
-            <w:r>
-              <w:rPr>
-                <w:rFonts w:ascii="Arial" w:hAnsi="Arial"/>
-                <w:sz w:val="24"/>
-                <w:szCs w:val="24"/>
-              </w:rPr>
-              <w:t xml:space="preserve"> : until &lt;expr&gt;</w:t>
+              <w:t>repeat: ….. : until &lt;expr&gt;</w:t>
             </w:r>
           </w:p>
         </w:tc>
@@ -3994,25 +3286,7 @@
                 <w:sz w:val="24"/>
                 <w:szCs w:val="24"/>
               </w:rPr>
-              <w:t>while &lt;expr&gt;: …</w:t>
-            </w:r>
-            <w:proofErr w:type="gramStart"/>
-            <w:r>
-              <w:rPr>
-                <w:rFonts w:ascii="Arial" w:hAnsi="Arial"/>
-                <w:sz w:val="24"/>
-                <w:szCs w:val="24"/>
-              </w:rPr>
-              <w:t>. :</w:t>
-            </w:r>
-            <w:proofErr w:type="gramEnd"/>
-            <w:r>
-              <w:rPr>
-                <w:rFonts w:ascii="Arial" w:hAnsi="Arial"/>
-                <w:sz w:val="24"/>
-                <w:szCs w:val="24"/>
-              </w:rPr>
-              <w:t xml:space="preserve"> wend</w:t>
+              <w:t>while &lt;expr&gt;: …. : wend</w:t>
             </w:r>
           </w:p>
         </w:tc>
@@ -4102,25 +3376,15 @@
           <w:sz w:val="24"/>
           <w:szCs w:val="24"/>
         </w:rPr>
-        <w:t xml:space="preserve">The interpreter is not interactive yet. To run it, edit the </w:t>
+        <w:t>To run it, edit the basic.bas file in the build directory and run build.</w:t>
       </w:r>
-      <w:proofErr w:type="spellStart"/>
       <w:r>
         <w:rPr>
           <w:rFonts w:ascii="Arial" w:hAnsi="Arial"/>
           <w:sz w:val="24"/>
           <w:szCs w:val="24"/>
         </w:rPr>
-        <w:t>basic.bas</w:t>
-      </w:r>
-      <w:proofErr w:type="spellEnd"/>
-      <w:r>
-        <w:rPr>
-          <w:rFonts w:ascii="Arial" w:hAnsi="Arial"/>
-          <w:sz w:val="24"/>
-          <w:szCs w:val="24"/>
-        </w:rPr>
-        <w:t xml:space="preserve"> file in the build directory and run build.sh (or copy the windows stuff from the directory out)</w:t>
+        <w:t>bat. The front end, which is separate from the interpreter, is a rough mock up of the CBM version, e.g. you can edit lines by just moving over them and pressing RETURN. Keys are Ctrl+S clear screen, Ctrl+IJKL moves cursor.</w:t>
       </w:r>
     </w:p>
     <w:p>
@@ -4138,8 +3402,34 @@
           <w:sz w:val="24"/>
           <w:szCs w:val="24"/>
         </w:rPr>
-        <w:t>The line numbers should be in order, even though this BASIC doesn’t need them.</w:t>
+        <w:t xml:space="preserve">The line numbers </w:t>
       </w:r>
+      <w:r>
+        <w:rPr>
+          <w:rFonts w:ascii="Arial" w:hAnsi="Arial"/>
+          <w:sz w:val="24"/>
+          <w:szCs w:val="24"/>
+        </w:rPr>
+        <w:t xml:space="preserve">in basic.bas </w:t>
+      </w:r>
+      <w:r>
+        <w:rPr>
+          <w:rFonts w:ascii="Arial" w:hAnsi="Arial"/>
+          <w:sz w:val="24"/>
+          <w:szCs w:val="24"/>
+        </w:rPr>
+        <w:t>should be in order, even though this BASIC doesn’t need them</w:t>
+      </w:r>
+      <w:r>
+        <w:rPr>
+          <w:rFonts w:ascii="Arial" w:hAnsi="Arial"/>
+          <w:sz w:val="24"/>
+          <w:szCs w:val="24"/>
+        </w:rPr>
+        <w:t>, or won’t when PROC is implemented.</w:t>
+      </w:r>
+      <w:bookmarkStart w:id="0" w:name="_GoBack"/>
+      <w:bookmarkEnd w:id="0"/>
     </w:p>
     <w:p>
       <w:pPr>
@@ -4236,8 +3526,6 @@
           <w:szCs w:val="24"/>
         </w:rPr>
       </w:pPr>
-      <w:bookmarkStart w:id="0" w:name="_GoBack"/>
-      <w:bookmarkEnd w:id="0"/>
     </w:p>
     <w:sectPr>
       <w:pgSz w:w="11906" w:h="16838"/>

</xml_diff>